<commit_message>
Checked the based logic for a creating of ui (see comment in test_hipo)
</commit_message>
<xml_diff>
--- a/resources/UI_template.docx
+++ b/resources/UI_template.docx
@@ -1,6 +1,6 @@
 
 <file path=word/document.xml><?xml version="1.0" encoding="utf-8"?>
-<w:document xmlns:wpc="http://schemas.microsoft.com/office/word/2010/wordprocessingCanvas" xmlns:mc="http://schemas.openxmlformats.org/markup-compatibility/2006" xmlns:o="urn:schemas-microsoft-com:office:office" xmlns:r="http://schemas.openxmlformats.org/officeDocument/2006/relationships" xmlns:m="http://schemas.openxmlformats.org/officeDocument/2006/math" xmlns:v="urn:schemas-microsoft-com:vml" xmlns:wp14="http://schemas.microsoft.com/office/word/2010/wordprocessingDrawing" xmlns:wp="http://schemas.openxmlformats.org/drawingml/2006/wordprocessingDrawing" xmlns:w10="urn:schemas-microsoft-com:office:word" xmlns:w="http://schemas.openxmlformats.org/wordprocessingml/2006/main" xmlns:w14="http://schemas.microsoft.com/office/word/2010/wordml" xmlns:w15="http://schemas.microsoft.com/office/word/2012/wordml" xmlns:wpg="http://schemas.microsoft.com/office/word/2010/wordprocessingGroup" xmlns:wpi="http://schemas.microsoft.com/office/word/2010/wordprocessingInk" xmlns:wne="http://schemas.microsoft.com/office/word/2006/wordml" xmlns:wps="http://schemas.microsoft.com/office/word/2010/wordprocessingShape" mc:Ignorable="w14 w15 wp14">
+<w:document xmlns:wpc="http://schemas.microsoft.com/office/word/2010/wordprocessingCanvas" xmlns:cx="http://schemas.microsoft.com/office/drawing/2014/chartex" xmlns:cx1="http://schemas.microsoft.com/office/drawing/2015/9/8/chartex" xmlns:cx2="http://schemas.microsoft.com/office/drawing/2015/10/21/chartex" xmlns:cx3="http://schemas.microsoft.com/office/drawing/2016/5/9/chartex" xmlns:cx4="http://schemas.microsoft.com/office/drawing/2016/5/10/chartex" xmlns:cx5="http://schemas.microsoft.com/office/drawing/2016/5/11/chartex" xmlns:cx6="http://schemas.microsoft.com/office/drawing/2016/5/12/chartex" xmlns:cx7="http://schemas.microsoft.com/office/drawing/2016/5/13/chartex" xmlns:cx8="http://schemas.microsoft.com/office/drawing/2016/5/14/chartex" xmlns:mc="http://schemas.openxmlformats.org/markup-compatibility/2006" xmlns:aink="http://schemas.microsoft.com/office/drawing/2016/ink" xmlns:am3d="http://schemas.microsoft.com/office/drawing/2017/model3d" xmlns:o="urn:schemas-microsoft-com:office:office" xmlns:r="http://schemas.openxmlformats.org/officeDocument/2006/relationships" xmlns:m="http://schemas.openxmlformats.org/officeDocument/2006/math" xmlns:v="urn:schemas-microsoft-com:vml" xmlns:wp14="http://schemas.microsoft.com/office/word/2010/wordprocessingDrawing" xmlns:wp="http://schemas.openxmlformats.org/drawingml/2006/wordprocessingDrawing" xmlns:w10="urn:schemas-microsoft-com:office:word" xmlns:w="http://schemas.openxmlformats.org/wordprocessingml/2006/main" xmlns:w14="http://schemas.microsoft.com/office/word/2010/wordml" xmlns:w15="http://schemas.microsoft.com/office/word/2012/wordml" xmlns:w16cex="http://schemas.microsoft.com/office/word/2018/wordml/cex" xmlns:w16cid="http://schemas.microsoft.com/office/word/2016/wordml/cid" xmlns:w16="http://schemas.microsoft.com/office/word/2018/wordml" xmlns:w16sdtdh="http://schemas.microsoft.com/office/word/2020/wordml/sdtdatahash" xmlns:w16se="http://schemas.microsoft.com/office/word/2015/wordml/symex" xmlns:wpg="http://schemas.microsoft.com/office/word/2010/wordprocessingGroup" xmlns:wpi="http://schemas.microsoft.com/office/word/2010/wordprocessingInk" xmlns:wne="http://schemas.microsoft.com/office/word/2006/wordml" xmlns:wps="http://schemas.microsoft.com/office/word/2010/wordprocessingShape" mc:Ignorable="w14 w15 w16se w16cid w16 w16cex w16sdtdh wp14">
   <w:body>
     <w:p>
       <w:pPr>
@@ -3725,6 +3725,7 @@
               </w:rPr>
               <w:t xml:space="preserve">отчет о патентных исследованиях </w:t>
             </w:r>
+            <w:proofErr w:type="gramStart"/>
             <w:r>
               <w:rPr>
                 <w:rFonts w:ascii="Times New Roman" w:eastAsia="Arial Unicode MS" w:hAnsi="Times New Roman" w:cs="Times New Roman"/>
@@ -3745,6 +3746,7 @@
               </w:rPr>
               <w:t xml:space="preserve"> «</w:t>
             </w:r>
+            <w:proofErr w:type="gramEnd"/>
             <w:r>
               <w:rPr>
                 <w:rFonts w:ascii="Times New Roman" w:eastAsia="Arial Unicode MS" w:hAnsi="Times New Roman" w:cs="Times New Roman"/>
@@ -4133,15 +4135,27 @@
               </w:rPr>
               <w:t xml:space="preserve">письмом </w:t>
             </w:r>
-            <w:r>
-              <w:rPr>
-                <w:rFonts w:ascii="Times New Roman" w:eastAsia="Arial Unicode MS" w:hAnsi="Times New Roman" w:cs="Times New Roman"/>
-                <w:color w:val="000000"/>
-                <w:sz w:val="24"/>
-                <w:szCs w:val="24"/>
-                <w:lang w:eastAsia="ru-RU"/>
-              </w:rPr>
-              <w:t>от  «        »                20</w:t>
+            <w:proofErr w:type="gramStart"/>
+            <w:r>
+              <w:rPr>
+                <w:rFonts w:ascii="Times New Roman" w:eastAsia="Arial Unicode MS" w:hAnsi="Times New Roman" w:cs="Times New Roman"/>
+                <w:color w:val="000000"/>
+                <w:sz w:val="24"/>
+                <w:szCs w:val="24"/>
+                <w:lang w:eastAsia="ru-RU"/>
+              </w:rPr>
+              <w:t>от  «</w:t>
+            </w:r>
+            <w:proofErr w:type="gramEnd"/>
+            <w:r>
+              <w:rPr>
+                <w:rFonts w:ascii="Times New Roman" w:eastAsia="Arial Unicode MS" w:hAnsi="Times New Roman" w:cs="Times New Roman"/>
+                <w:color w:val="000000"/>
+                <w:sz w:val="24"/>
+                <w:szCs w:val="24"/>
+                <w:lang w:eastAsia="ru-RU"/>
+              </w:rPr>
+              <w:t xml:space="preserve">        »                20</w:t>
             </w:r>
             <w:r>
               <w:rPr>
@@ -5000,6 +5014,328 @@
         </w:rPr>
       </w:pPr>
     </w:p>
+    <w:p>
+      <w:pPr>
+        <w:spacing w:after="0" w:line="240" w:lineRule="auto"/>
+        <w:jc w:val="both"/>
+        <w:rPr>
+          <w:rFonts w:ascii="Times New Roman" w:eastAsia="Arial Unicode MS" w:hAnsi="Times New Roman" w:cs="Times New Roman"/>
+          <w:b/>
+          <w:color w:val="000000"/>
+          <w:sz w:val="24"/>
+          <w:szCs w:val="24"/>
+          <w:lang w:eastAsia="ru-RU"/>
+        </w:rPr>
+      </w:pPr>
+      <w:r>
+        <w:rPr>
+          <w:rFonts w:ascii="Times New Roman" w:eastAsia="Arial Unicode MS" w:hAnsi="Times New Roman" w:cs="Times New Roman"/>
+          <w:b/>
+          <w:color w:val="000000"/>
+          <w:sz w:val="24"/>
+          <w:szCs w:val="24"/>
+          <w:lang w:val="en-US" w:eastAsia="ru-RU"/>
+        </w:rPr>
+        <w:t xml:space="preserve">  </w:t>
+      </w:r>
+      <w:r>
+        <w:rPr>
+          <w:rFonts w:ascii="Times New Roman" w:eastAsia="Arial Unicode MS" w:hAnsi="Times New Roman" w:cs="Times New Roman"/>
+          <w:b/>
+          <w:color w:val="000000"/>
+          <w:sz w:val="24"/>
+          <w:szCs w:val="24"/>
+          <w:lang w:eastAsia="ru-RU"/>
+        </w:rPr>
+        <w:t>1.5.</w:t>
+      </w:r>
+      <w:r>
+        <w:rPr>
+          <w:rFonts w:ascii="Times New Roman" w:eastAsia="Arial Unicode MS" w:hAnsi="Times New Roman" w:cs="Times New Roman"/>
+          <w:b/>
+          <w:color w:val="000000"/>
+          <w:sz w:val="24"/>
+          <w:szCs w:val="24"/>
+          <w:lang w:val="en-US" w:eastAsia="ru-RU"/>
+        </w:rPr>
+        <w:t xml:space="preserve">    </w:t>
+      </w:r>
+      <w:r>
+        <w:rPr>
+          <w:rFonts w:ascii="Times New Roman" w:eastAsia="Arial Unicode MS" w:hAnsi="Times New Roman" w:cs="Times New Roman"/>
+          <w:b/>
+          <w:color w:val="000000"/>
+          <w:sz w:val="24"/>
+          <w:szCs w:val="24"/>
+          <w:lang w:eastAsia="ru-RU"/>
+        </w:rPr>
+        <w:t>Автором (соавторами) РИД являются:</w:t>
+      </w:r>
+    </w:p>
+    <w:p>
+      <w:pPr>
+        <w:spacing w:after="0" w:line="240" w:lineRule="auto"/>
+        <w:jc w:val="both"/>
+        <w:rPr>
+          <w:rFonts w:ascii="Times New Roman" w:eastAsia="Times New Roman" w:hAnsi="Times New Roman" w:cs="Times New Roman"/>
+          <w:sz w:val="12"/>
+          <w:szCs w:val="12"/>
+          <w:lang w:eastAsia="ru-RU"/>
+        </w:rPr>
+      </w:pPr>
+    </w:p>
+    <w:tbl>
+      <w:tblPr>
+        <w:tblStyle w:val="tableuititle"/>
+        <w:tblW w:w="8900" w:type="dxa"/>
+        <w:tblLayout w:type="fixed"/>
+        <w:tblLook w:val="04A0" w:firstRow="1" w:lastRow="0" w:firstColumn="1" w:lastColumn="0" w:noHBand="0" w:noVBand="1"/>
+      </w:tblPr>
+      <w:tblGrid>
+        <w:gridCol w:w="616"/>
+        <w:gridCol w:w="1763"/>
+        <w:gridCol w:w="3827"/>
+        <w:gridCol w:w="2694"/>
+      </w:tblGrid>
+      <w:tr>
+        <w:trPr>
+          <w:cnfStyle w:val="100000000000" w:firstRow="1" w:lastRow="0" w:firstColumn="0" w:lastColumn="0" w:oddVBand="0" w:evenVBand="0" w:oddHBand="0" w:evenHBand="0" w:firstRowFirstColumn="0" w:firstRowLastColumn="0" w:lastRowFirstColumn="0" w:lastRowLastColumn="0"/>
+          <w:trHeight w:val="273"/>
+        </w:trPr>
+        <w:tc>
+          <w:tcPr>
+            <w:tcW w:w="616" w:type="dxa"/>
+          </w:tcPr>
+          <w:p>
+            <w:pPr>
+              <w:autoSpaceDE w:val="0"/>
+              <w:autoSpaceDN w:val="0"/>
+              <w:adjustRightInd w:val="0"/>
+              <w:rPr>
+                <w:rFonts w:eastAsia="Times New Roman" w:cs="Times New Roman"/>
+                <w:szCs w:val="24"/>
+                <w:lang w:eastAsia="ru-RU"/>
+              </w:rPr>
+            </w:pPr>
+            <w:r>
+              <w:rPr>
+                <w:rFonts w:eastAsia="Times New Roman" w:cs="Times New Roman"/>
+                <w:szCs w:val="24"/>
+                <w:lang w:eastAsia="ru-RU"/>
+              </w:rPr>
+              <w:t>п/п</w:t>
+            </w:r>
+          </w:p>
+        </w:tc>
+        <w:tc>
+          <w:tcPr>
+            <w:tcW w:w="1763" w:type="dxa"/>
+          </w:tcPr>
+          <w:p>
+            <w:pPr>
+              <w:autoSpaceDE w:val="0"/>
+              <w:autoSpaceDN w:val="0"/>
+              <w:adjustRightInd w:val="0"/>
+              <w:rPr>
+                <w:rFonts w:eastAsia="Times New Roman" w:cs="Times New Roman"/>
+                <w:szCs w:val="24"/>
+                <w:lang w:eastAsia="ru-RU"/>
+              </w:rPr>
+            </w:pPr>
+            <w:r>
+              <w:rPr>
+                <w:rFonts w:eastAsia="Times New Roman" w:cs="Times New Roman"/>
+                <w:szCs w:val="24"/>
+                <w:lang w:eastAsia="ru-RU"/>
+              </w:rPr>
+              <w:t>Полные ФИО автора РИД</w:t>
+            </w:r>
+          </w:p>
+        </w:tc>
+        <w:tc>
+          <w:tcPr>
+            <w:tcW w:w="3827" w:type="dxa"/>
+          </w:tcPr>
+          <w:p>
+            <w:pPr>
+              <w:autoSpaceDE w:val="0"/>
+              <w:autoSpaceDN w:val="0"/>
+              <w:adjustRightInd w:val="0"/>
+              <w:rPr>
+                <w:rFonts w:eastAsia="Times New Roman" w:cs="Times New Roman"/>
+                <w:szCs w:val="24"/>
+                <w:lang w:eastAsia="ru-RU"/>
+              </w:rPr>
+            </w:pPr>
+            <w:r>
+              <w:rPr>
+                <w:rFonts w:eastAsia="Times New Roman" w:cs="Times New Roman"/>
+                <w:szCs w:val="24"/>
+                <w:lang w:eastAsia="ru-RU"/>
+              </w:rPr>
+              <w:t xml:space="preserve">Сокращенное наименование организации-работодателя, </w:t>
+            </w:r>
+          </w:p>
+          <w:p>
+            <w:pPr>
+              <w:autoSpaceDE w:val="0"/>
+              <w:autoSpaceDN w:val="0"/>
+              <w:adjustRightInd w:val="0"/>
+              <w:rPr>
+                <w:rFonts w:eastAsia="Times New Roman" w:cs="Times New Roman"/>
+                <w:szCs w:val="24"/>
+                <w:lang w:eastAsia="ru-RU"/>
+              </w:rPr>
+            </w:pPr>
+            <w:r>
+              <w:rPr>
+                <w:rFonts w:eastAsia="Times New Roman" w:cs="Times New Roman"/>
+                <w:szCs w:val="24"/>
+                <w:lang w:eastAsia="ru-RU"/>
+              </w:rPr>
+              <w:t xml:space="preserve">наименование структурного подразделения и должности автора РИД </w:t>
+            </w:r>
+          </w:p>
+          <w:p>
+            <w:pPr>
+              <w:autoSpaceDE w:val="0"/>
+              <w:autoSpaceDN w:val="0"/>
+              <w:adjustRightInd w:val="0"/>
+              <w:rPr>
+                <w:rFonts w:eastAsia="Times New Roman" w:cs="Times New Roman"/>
+                <w:i/>
+                <w:sz w:val="20"/>
+                <w:szCs w:val="20"/>
+                <w:lang w:eastAsia="ru-RU"/>
+              </w:rPr>
+            </w:pPr>
+            <w:r>
+              <w:rPr>
+                <w:rFonts w:eastAsia="Times New Roman" w:cs="Times New Roman"/>
+                <w:i/>
+                <w:sz w:val="20"/>
+                <w:szCs w:val="20"/>
+                <w:lang w:eastAsia="ru-RU"/>
+              </w:rPr>
+              <w:t>(на момент создания РИД)</w:t>
+            </w:r>
+          </w:p>
+        </w:tc>
+        <w:tc>
+          <w:tcPr>
+            <w:tcW w:w="2694" w:type="dxa"/>
+          </w:tcPr>
+          <w:p>
+            <w:pPr>
+              <w:autoSpaceDE w:val="0"/>
+              <w:autoSpaceDN w:val="0"/>
+              <w:adjustRightInd w:val="0"/>
+              <w:rPr>
+                <w:rFonts w:eastAsia="Times New Roman" w:cs="Times New Roman"/>
+                <w:szCs w:val="24"/>
+                <w:lang w:eastAsia="ru-RU"/>
+              </w:rPr>
+            </w:pPr>
+            <w:r>
+              <w:rPr>
+                <w:rFonts w:eastAsia="Times New Roman" w:cs="Times New Roman"/>
+                <w:szCs w:val="24"/>
+                <w:lang w:eastAsia="ru-RU"/>
+              </w:rPr>
+              <w:t>Согласование включения в состав авторов (Не требуется / Получено (реквизиты письма о согласовании, при наличии) / Требуется согласование в Корпорации)</w:t>
+            </w:r>
+          </w:p>
+        </w:tc>
+      </w:tr>
+      <w:tr>
+        <w:trPr>
+          <w:trHeight w:val="397"/>
+        </w:trPr>
+        <w:tc>
+          <w:tcPr>
+            <w:tcW w:w="616" w:type="dxa"/>
+          </w:tcPr>
+          <w:p>
+            <w:pPr>
+              <w:autoSpaceDE w:val="0"/>
+              <w:autoSpaceDN w:val="0"/>
+              <w:adjustRightInd w:val="0"/>
+              <w:rPr>
+                <w:rFonts w:eastAsia="Times New Roman" w:cs="Times New Roman"/>
+                <w:szCs w:val="24"/>
+                <w:lang w:eastAsia="ru-RU"/>
+              </w:rPr>
+            </w:pPr>
+          </w:p>
+        </w:tc>
+        <w:tc>
+          <w:tcPr>
+            <w:tcW w:w="1763" w:type="dxa"/>
+          </w:tcPr>
+          <w:p>
+            <w:pPr>
+              <w:autoSpaceDE w:val="0"/>
+              <w:autoSpaceDN w:val="0"/>
+              <w:adjustRightInd w:val="0"/>
+              <w:rPr>
+                <w:rFonts w:eastAsia="Times New Roman" w:cs="Times New Roman"/>
+                <w:szCs w:val="24"/>
+                <w:lang w:eastAsia="ru-RU"/>
+              </w:rPr>
+            </w:pPr>
+          </w:p>
+        </w:tc>
+        <w:tc>
+          <w:tcPr>
+            <w:tcW w:w="3827" w:type="dxa"/>
+          </w:tcPr>
+          <w:p>
+            <w:pPr>
+              <w:autoSpaceDE w:val="0"/>
+              <w:autoSpaceDN w:val="0"/>
+              <w:adjustRightInd w:val="0"/>
+              <w:rPr>
+                <w:rFonts w:eastAsia="Times New Roman" w:cs="Times New Roman"/>
+                <w:szCs w:val="24"/>
+                <w:lang w:eastAsia="ru-RU"/>
+              </w:rPr>
+            </w:pPr>
+          </w:p>
+        </w:tc>
+        <w:tc>
+          <w:tcPr>
+            <w:tcW w:w="2694" w:type="dxa"/>
+          </w:tcPr>
+          <w:p>
+            <w:pPr>
+              <w:autoSpaceDE w:val="0"/>
+              <w:autoSpaceDN w:val="0"/>
+              <w:adjustRightInd w:val="0"/>
+              <w:rPr>
+                <w:rFonts w:eastAsia="Times New Roman" w:cs="Times New Roman"/>
+                <w:szCs w:val="24"/>
+                <w:lang w:eastAsia="ru-RU"/>
+              </w:rPr>
+            </w:pPr>
+          </w:p>
+        </w:tc>
+      </w:tr>
+    </w:tbl>
+    <w:p>
+      <w:pPr>
+        <w:widowControl w:val="0"/>
+        <w:autoSpaceDE w:val="0"/>
+        <w:autoSpaceDN w:val="0"/>
+        <w:adjustRightInd w:val="0"/>
+        <w:spacing w:after="0" w:line="240" w:lineRule="auto"/>
+        <w:rPr>
+          <w:rFonts w:ascii="Times New Roman" w:eastAsia="Times New Roman" w:hAnsi="Times New Roman" w:cs="Times New Roman"/>
+          <w:sz w:val="24"/>
+          <w:szCs w:val="24"/>
+          <w:lang w:eastAsia="ru-RU"/>
+        </w:rPr>
+      </w:pPr>
+    </w:p>
     <w:tbl>
       <w:tblPr>
         <w:tblW w:w="9498" w:type="dxa"/>
@@ -5008,9 +5344,7 @@
       </w:tblPr>
       <w:tblGrid>
         <w:gridCol w:w="598"/>
-        <w:gridCol w:w="616"/>
-        <w:gridCol w:w="1763"/>
-        <w:gridCol w:w="3827"/>
+        <w:gridCol w:w="6206"/>
         <w:gridCol w:w="2694"/>
       </w:tblGrid>
       <w:tr>
@@ -5041,540 +5375,14 @@
                 <w:szCs w:val="24"/>
                 <w:lang w:eastAsia="ru-RU"/>
               </w:rPr>
-              <w:t>1.5.</w:t>
+              <w:t>1.6.</w:t>
             </w:r>
           </w:p>
         </w:tc>
         <w:tc>
           <w:tcPr>
             <w:tcW w:w="6206" w:type="dxa"/>
-            <w:gridSpan w:val="3"/>
-          </w:tcPr>
-          <w:p>
-            <w:pPr>
-              <w:spacing w:after="0" w:line="240" w:lineRule="auto"/>
-              <w:rPr>
-                <w:rFonts w:ascii="Times New Roman" w:eastAsia="Arial Unicode MS" w:hAnsi="Times New Roman" w:cs="Times New Roman"/>
-                <w:color w:val="000000"/>
-                <w:sz w:val="24"/>
-                <w:szCs w:val="24"/>
-                <w:lang w:eastAsia="ru-RU"/>
-              </w:rPr>
-            </w:pPr>
-            <w:r>
-              <w:rPr>
-                <w:rFonts w:ascii="Times New Roman" w:eastAsia="Arial Unicode MS" w:hAnsi="Times New Roman" w:cs="Times New Roman"/>
-                <w:b/>
-                <w:color w:val="000000"/>
-                <w:sz w:val="24"/>
-                <w:szCs w:val="24"/>
-                <w:lang w:eastAsia="ru-RU"/>
-              </w:rPr>
-              <w:t>Автором (соавторами) РИД являются:</w:t>
-            </w:r>
-          </w:p>
-        </w:tc>
-        <w:tc>
-          <w:tcPr>
-            <w:tcW w:w="2694" w:type="dxa"/>
-          </w:tcPr>
-          <w:p>
-            <w:pPr>
-              <w:spacing w:after="0" w:line="240" w:lineRule="auto"/>
-              <w:rPr>
-                <w:rFonts w:ascii="Times New Roman" w:eastAsia="Arial Unicode MS" w:hAnsi="Times New Roman" w:cs="Times New Roman"/>
-                <w:b/>
-                <w:color w:val="000000"/>
-                <w:sz w:val="24"/>
-                <w:szCs w:val="24"/>
-                <w:lang w:eastAsia="ru-RU"/>
-              </w:rPr>
-            </w:pPr>
-          </w:p>
-        </w:tc>
-      </w:tr>
-      <w:tr>
-        <w:trPr>
-          <w:trHeight w:val="273"/>
-        </w:trPr>
-        <w:tc>
-          <w:tcPr>
-            <w:tcW w:w="598" w:type="dxa"/>
-            <w:tcBorders>
-              <w:right w:val="single" w:sz="4" w:space="0" w:color="auto"/>
-            </w:tcBorders>
-          </w:tcPr>
-          <w:p>
-            <w:pPr>
-              <w:spacing w:after="0" w:line="240" w:lineRule="auto"/>
-              <w:rPr>
-                <w:rFonts w:ascii="Times New Roman" w:eastAsia="Arial Unicode MS" w:hAnsi="Times New Roman" w:cs="Times New Roman"/>
-                <w:color w:val="000000"/>
-                <w:sz w:val="24"/>
-                <w:szCs w:val="24"/>
-                <w:lang w:eastAsia="ru-RU"/>
-              </w:rPr>
-            </w:pPr>
-            <w:r>
-              <w:rPr>
-                <w:rFonts w:ascii="Times New Roman" w:eastAsia="Arial Unicode MS" w:hAnsi="Times New Roman" w:cs="Times New Roman"/>
-                <w:color w:val="000000"/>
-                <w:sz w:val="28"/>
-                <w:szCs w:val="28"/>
-                <w:lang w:eastAsia="ru-RU"/>
-              </w:rPr>
-              <w:br w:type="page"/>
-            </w:r>
-          </w:p>
-        </w:tc>
-        <w:tc>
-          <w:tcPr>
-            <w:tcW w:w="616" w:type="dxa"/>
-            <w:tcBorders>
-              <w:top w:val="single" w:sz="4" w:space="0" w:color="auto"/>
-              <w:left w:val="single" w:sz="4" w:space="0" w:color="auto"/>
-              <w:bottom w:val="single" w:sz="4" w:space="0" w:color="auto"/>
-              <w:right w:val="single" w:sz="4" w:space="0" w:color="auto"/>
-            </w:tcBorders>
-            <w:shd w:val="clear" w:color="auto" w:fill="F2F2F2"/>
-          </w:tcPr>
-          <w:p>
-            <w:pPr>
-              <w:autoSpaceDE w:val="0"/>
-              <w:autoSpaceDN w:val="0"/>
-              <w:adjustRightInd w:val="0"/>
-              <w:spacing w:after="0" w:line="240" w:lineRule="auto"/>
-              <w:jc w:val="center"/>
-              <w:rPr>
-                <w:rFonts w:ascii="Times New Roman" w:eastAsia="Times New Roman" w:hAnsi="Times New Roman" w:cs="Times New Roman"/>
-                <w:sz w:val="24"/>
-                <w:szCs w:val="24"/>
-                <w:lang w:eastAsia="ru-RU"/>
-              </w:rPr>
-            </w:pPr>
-            <w:r>
-              <w:rPr>
-                <w:rFonts w:ascii="Times New Roman" w:eastAsia="Times New Roman" w:hAnsi="Times New Roman" w:cs="Times New Roman"/>
-                <w:sz w:val="24"/>
-                <w:szCs w:val="24"/>
-                <w:lang w:eastAsia="ru-RU"/>
-              </w:rPr>
-              <w:t>п/п</w:t>
-            </w:r>
-          </w:p>
-        </w:tc>
-        <w:tc>
-          <w:tcPr>
-            <w:tcW w:w="1763" w:type="dxa"/>
-            <w:tcBorders>
-              <w:top w:val="single" w:sz="4" w:space="0" w:color="auto"/>
-              <w:left w:val="single" w:sz="4" w:space="0" w:color="auto"/>
-              <w:bottom w:val="single" w:sz="4" w:space="0" w:color="auto"/>
-              <w:right w:val="single" w:sz="4" w:space="0" w:color="auto"/>
-            </w:tcBorders>
-            <w:shd w:val="clear" w:color="auto" w:fill="F2F2F2"/>
-          </w:tcPr>
-          <w:p>
-            <w:pPr>
-              <w:autoSpaceDE w:val="0"/>
-              <w:autoSpaceDN w:val="0"/>
-              <w:adjustRightInd w:val="0"/>
-              <w:spacing w:after="0" w:line="240" w:lineRule="auto"/>
-              <w:jc w:val="center"/>
-              <w:rPr>
-                <w:rFonts w:ascii="Times New Roman" w:eastAsia="Times New Roman" w:hAnsi="Times New Roman" w:cs="Times New Roman"/>
-                <w:sz w:val="24"/>
-                <w:szCs w:val="24"/>
-                <w:lang w:eastAsia="ru-RU"/>
-              </w:rPr>
-            </w:pPr>
-            <w:r>
-              <w:rPr>
-                <w:rFonts w:ascii="Times New Roman" w:eastAsia="Times New Roman" w:hAnsi="Times New Roman" w:cs="Times New Roman"/>
-                <w:sz w:val="24"/>
-                <w:szCs w:val="24"/>
-                <w:lang w:eastAsia="ru-RU"/>
-              </w:rPr>
-              <w:t>Полные ФИО автора РИД</w:t>
-            </w:r>
-          </w:p>
-        </w:tc>
-        <w:tc>
-          <w:tcPr>
-            <w:tcW w:w="3827" w:type="dxa"/>
-            <w:tcBorders>
-              <w:top w:val="single" w:sz="4" w:space="0" w:color="auto"/>
-              <w:left w:val="single" w:sz="4" w:space="0" w:color="auto"/>
-              <w:bottom w:val="single" w:sz="4" w:space="0" w:color="auto"/>
-              <w:right w:val="single" w:sz="4" w:space="0" w:color="auto"/>
-            </w:tcBorders>
-            <w:shd w:val="clear" w:color="auto" w:fill="F2F2F2"/>
-          </w:tcPr>
-          <w:p>
-            <w:pPr>
-              <w:autoSpaceDE w:val="0"/>
-              <w:autoSpaceDN w:val="0"/>
-              <w:adjustRightInd w:val="0"/>
-              <w:spacing w:after="0" w:line="240" w:lineRule="auto"/>
-              <w:jc w:val="center"/>
-              <w:rPr>
-                <w:rFonts w:ascii="Times New Roman" w:eastAsia="Times New Roman" w:hAnsi="Times New Roman" w:cs="Times New Roman"/>
-                <w:sz w:val="24"/>
-                <w:szCs w:val="24"/>
-                <w:lang w:eastAsia="ru-RU"/>
-              </w:rPr>
-            </w:pPr>
-            <w:r>
-              <w:rPr>
-                <w:rFonts w:ascii="Times New Roman" w:eastAsia="Times New Roman" w:hAnsi="Times New Roman" w:cs="Times New Roman"/>
-                <w:sz w:val="24"/>
-                <w:szCs w:val="24"/>
-                <w:lang w:eastAsia="ru-RU"/>
-              </w:rPr>
-              <w:t xml:space="preserve">Сокращенное наименование организации-работодателя, </w:t>
-            </w:r>
-          </w:p>
-          <w:p>
-            <w:pPr>
-              <w:autoSpaceDE w:val="0"/>
-              <w:autoSpaceDN w:val="0"/>
-              <w:adjustRightInd w:val="0"/>
-              <w:spacing w:after="0" w:line="240" w:lineRule="auto"/>
-              <w:jc w:val="center"/>
-              <w:rPr>
-                <w:rFonts w:ascii="Times New Roman" w:eastAsia="Times New Roman" w:hAnsi="Times New Roman" w:cs="Times New Roman"/>
-                <w:sz w:val="24"/>
-                <w:szCs w:val="24"/>
-                <w:lang w:eastAsia="ru-RU"/>
-              </w:rPr>
-            </w:pPr>
-            <w:r>
-              <w:rPr>
-                <w:rFonts w:ascii="Times New Roman" w:eastAsia="Times New Roman" w:hAnsi="Times New Roman" w:cs="Times New Roman"/>
-                <w:sz w:val="24"/>
-                <w:szCs w:val="24"/>
-                <w:lang w:eastAsia="ru-RU"/>
-              </w:rPr>
-              <w:t xml:space="preserve">наименование структурного подразделения и должности автора РИД </w:t>
-            </w:r>
-          </w:p>
-          <w:p>
-            <w:pPr>
-              <w:autoSpaceDE w:val="0"/>
-              <w:autoSpaceDN w:val="0"/>
-              <w:adjustRightInd w:val="0"/>
-              <w:spacing w:after="0" w:line="240" w:lineRule="auto"/>
-              <w:jc w:val="center"/>
-              <w:rPr>
-                <w:rFonts w:ascii="Times New Roman" w:eastAsia="Times New Roman" w:hAnsi="Times New Roman" w:cs="Times New Roman"/>
-                <w:i/>
-                <w:sz w:val="20"/>
-                <w:szCs w:val="20"/>
-                <w:lang w:eastAsia="ru-RU"/>
-              </w:rPr>
-            </w:pPr>
-            <w:r>
-              <w:rPr>
-                <w:rFonts w:ascii="Times New Roman" w:eastAsia="Times New Roman" w:hAnsi="Times New Roman" w:cs="Times New Roman"/>
-                <w:i/>
-                <w:sz w:val="20"/>
-                <w:szCs w:val="20"/>
-                <w:lang w:eastAsia="ru-RU"/>
-              </w:rPr>
-              <w:t>(на момент создания РИД)</w:t>
-            </w:r>
-          </w:p>
-        </w:tc>
-        <w:tc>
-          <w:tcPr>
-            <w:tcW w:w="2694" w:type="dxa"/>
-            <w:tcBorders>
-              <w:top w:val="single" w:sz="4" w:space="0" w:color="auto"/>
-              <w:left w:val="single" w:sz="4" w:space="0" w:color="auto"/>
-              <w:bottom w:val="single" w:sz="4" w:space="0" w:color="auto"/>
-              <w:right w:val="single" w:sz="4" w:space="0" w:color="auto"/>
-            </w:tcBorders>
-            <w:shd w:val="clear" w:color="auto" w:fill="F2F2F2"/>
-          </w:tcPr>
-          <w:p>
-            <w:pPr>
-              <w:autoSpaceDE w:val="0"/>
-              <w:autoSpaceDN w:val="0"/>
-              <w:adjustRightInd w:val="0"/>
-              <w:spacing w:after="0" w:line="240" w:lineRule="auto"/>
-              <w:jc w:val="center"/>
-              <w:rPr>
-                <w:rFonts w:ascii="Times New Roman" w:eastAsia="Times New Roman" w:hAnsi="Times New Roman" w:cs="Times New Roman"/>
-                <w:sz w:val="24"/>
-                <w:szCs w:val="24"/>
-                <w:lang w:eastAsia="ru-RU"/>
-              </w:rPr>
-            </w:pPr>
-            <w:r>
-              <w:rPr>
-                <w:rFonts w:ascii="Times New Roman" w:eastAsia="Times New Roman" w:hAnsi="Times New Roman" w:cs="Times New Roman"/>
-                <w:sz w:val="24"/>
-                <w:szCs w:val="24"/>
-                <w:lang w:eastAsia="ru-RU"/>
-              </w:rPr>
-              <w:t>Согласование включения в состав авторов (Не требуется / Получено (реквизиты письма о согласовании, при налич</w:t>
-            </w:r>
-            <w:r>
-              <w:rPr>
-                <w:rFonts w:ascii="Times New Roman" w:eastAsia="Times New Roman" w:hAnsi="Times New Roman" w:cs="Times New Roman"/>
-                <w:sz w:val="24"/>
-                <w:szCs w:val="24"/>
-                <w:lang w:eastAsia="ru-RU"/>
-              </w:rPr>
-              <w:t>ии)</w:t>
-            </w:r>
-            <w:r>
-              <w:rPr>
-                <w:rFonts w:ascii="Times New Roman" w:eastAsia="Times New Roman" w:hAnsi="Times New Roman" w:cs="Times New Roman"/>
-                <w:sz w:val="24"/>
-                <w:szCs w:val="24"/>
-                <w:lang w:eastAsia="ru-RU"/>
-              </w:rPr>
-              <w:t xml:space="preserve"> / Требуется согласование в К</w:t>
-            </w:r>
-            <w:r>
-              <w:rPr>
-                <w:rFonts w:ascii="Times New Roman" w:eastAsia="Times New Roman" w:hAnsi="Times New Roman" w:cs="Times New Roman"/>
-                <w:sz w:val="24"/>
-                <w:szCs w:val="24"/>
-                <w:lang w:eastAsia="ru-RU"/>
-              </w:rPr>
-              <w:t>орпорации)</w:t>
-            </w:r>
-          </w:p>
-        </w:tc>
-      </w:tr>
-      <w:tr>
-        <w:trPr>
-          <w:trHeight w:val="397"/>
-        </w:trPr>
-        <w:tc>
-          <w:tcPr>
-            <w:tcW w:w="598" w:type="dxa"/>
-            <w:tcBorders>
-              <w:right w:val="single" w:sz="4" w:space="0" w:color="auto"/>
-            </w:tcBorders>
-          </w:tcPr>
-          <w:p>
-            <w:pPr>
-              <w:spacing w:after="0" w:line="240" w:lineRule="auto"/>
-              <w:rPr>
-                <w:rFonts w:ascii="Times New Roman" w:eastAsia="Arial Unicode MS" w:hAnsi="Times New Roman" w:cs="Times New Roman"/>
-                <w:color w:val="000000"/>
-                <w:sz w:val="28"/>
-                <w:szCs w:val="28"/>
-                <w:lang w:eastAsia="ru-RU"/>
-              </w:rPr>
-            </w:pPr>
-          </w:p>
-        </w:tc>
-        <w:tc>
-          <w:tcPr>
-            <w:tcW w:w="616" w:type="dxa"/>
-            <w:tcBorders>
-              <w:top w:val="single" w:sz="4" w:space="0" w:color="auto"/>
-              <w:left w:val="single" w:sz="4" w:space="0" w:color="auto"/>
-              <w:bottom w:val="single" w:sz="4" w:space="0" w:color="auto"/>
-              <w:right w:val="single" w:sz="4" w:space="0" w:color="auto"/>
-            </w:tcBorders>
-            <w:shd w:val="clear" w:color="auto" w:fill="auto"/>
-          </w:tcPr>
-          <w:p>
-            <w:pPr>
-              <w:autoSpaceDE w:val="0"/>
-              <w:autoSpaceDN w:val="0"/>
-              <w:adjustRightInd w:val="0"/>
-              <w:spacing w:after="0" w:line="240" w:lineRule="auto"/>
-              <w:rPr>
-                <w:rFonts w:ascii="Times New Roman" w:eastAsia="Times New Roman" w:hAnsi="Times New Roman" w:cs="Times New Roman"/>
-                <w:sz w:val="18"/>
-                <w:szCs w:val="18"/>
-                <w:lang w:eastAsia="ru-RU"/>
-              </w:rPr>
-            </w:pPr>
-            <w:r>
-              <w:rPr>
-                <w:rFonts w:ascii="Times New Roman" w:eastAsia="Times New Roman" w:hAnsi="Times New Roman" w:cs="Times New Roman"/>
-                <w:sz w:val="18"/>
-                <w:szCs w:val="18"/>
-                <w:lang w:eastAsia="ru-RU"/>
-              </w:rPr>
-              <w:t>1.</w:t>
-            </w:r>
-          </w:p>
-        </w:tc>
-        <w:tc>
-          <w:tcPr>
-            <w:tcW w:w="1763" w:type="dxa"/>
-            <w:tcBorders>
-              <w:top w:val="single" w:sz="4" w:space="0" w:color="auto"/>
-              <w:left w:val="single" w:sz="4" w:space="0" w:color="auto"/>
-              <w:bottom w:val="single" w:sz="4" w:space="0" w:color="auto"/>
-              <w:right w:val="single" w:sz="4" w:space="0" w:color="auto"/>
-            </w:tcBorders>
-            <w:shd w:val="clear" w:color="auto" w:fill="auto"/>
-          </w:tcPr>
-          <w:p>
-            <w:pPr>
-              <w:autoSpaceDE w:val="0"/>
-              <w:autoSpaceDN w:val="0"/>
-              <w:adjustRightInd w:val="0"/>
-              <w:spacing w:after="0" w:line="240" w:lineRule="auto"/>
-              <w:rPr>
-                <w:rFonts w:ascii="Times New Roman" w:eastAsia="Times New Roman" w:hAnsi="Times New Roman" w:cs="Times New Roman"/>
-                <w:sz w:val="18"/>
-                <w:szCs w:val="18"/>
-                <w:lang w:eastAsia="ru-RU"/>
-              </w:rPr>
-            </w:pPr>
-          </w:p>
-        </w:tc>
-        <w:tc>
-          <w:tcPr>
-            <w:tcW w:w="3827" w:type="dxa"/>
-            <w:tcBorders>
-              <w:top w:val="single" w:sz="4" w:space="0" w:color="auto"/>
-              <w:left w:val="single" w:sz="4" w:space="0" w:color="auto"/>
-              <w:bottom w:val="single" w:sz="4" w:space="0" w:color="auto"/>
-              <w:right w:val="single" w:sz="4" w:space="0" w:color="auto"/>
-            </w:tcBorders>
-            <w:shd w:val="clear" w:color="auto" w:fill="auto"/>
-          </w:tcPr>
-          <w:p>
-            <w:pPr>
-              <w:autoSpaceDE w:val="0"/>
-              <w:autoSpaceDN w:val="0"/>
-              <w:adjustRightInd w:val="0"/>
-              <w:spacing w:after="0" w:line="240" w:lineRule="auto"/>
-              <w:rPr>
-                <w:rFonts w:ascii="Times New Roman" w:eastAsia="Times New Roman" w:hAnsi="Times New Roman" w:cs="Times New Roman"/>
-                <w:sz w:val="18"/>
-                <w:szCs w:val="18"/>
-                <w:lang w:eastAsia="ru-RU"/>
-              </w:rPr>
-            </w:pPr>
-          </w:p>
-        </w:tc>
-        <w:tc>
-          <w:tcPr>
-            <w:tcW w:w="2694" w:type="dxa"/>
-            <w:tcBorders>
-              <w:top w:val="single" w:sz="4" w:space="0" w:color="auto"/>
-              <w:left w:val="single" w:sz="4" w:space="0" w:color="auto"/>
-              <w:bottom w:val="single" w:sz="4" w:space="0" w:color="auto"/>
-              <w:right w:val="single" w:sz="4" w:space="0" w:color="auto"/>
-            </w:tcBorders>
-          </w:tcPr>
-          <w:p>
-            <w:pPr>
-              <w:autoSpaceDE w:val="0"/>
-              <w:autoSpaceDN w:val="0"/>
-              <w:adjustRightInd w:val="0"/>
-              <w:spacing w:after="0" w:line="240" w:lineRule="auto"/>
-              <w:rPr>
-                <w:rFonts w:ascii="Times New Roman" w:eastAsia="Times New Roman" w:hAnsi="Times New Roman" w:cs="Times New Roman"/>
-                <w:sz w:val="18"/>
-                <w:szCs w:val="18"/>
-                <w:lang w:eastAsia="ru-RU"/>
-              </w:rPr>
-            </w:pPr>
-          </w:p>
-        </w:tc>
-      </w:tr>
-      <w:tr>
-        <w:trPr>
-          <w:trHeight w:val="403"/>
-        </w:trPr>
-        <w:tc>
-          <w:tcPr>
-            <w:tcW w:w="598" w:type="dxa"/>
-          </w:tcPr>
-          <w:p>
-            <w:pPr>
-              <w:spacing w:after="0" w:line="240" w:lineRule="auto"/>
-              <w:rPr>
-                <w:rFonts w:ascii="Times New Roman" w:eastAsia="Arial Unicode MS" w:hAnsi="Times New Roman" w:cs="Times New Roman"/>
-                <w:b/>
-                <w:color w:val="000000"/>
-                <w:sz w:val="24"/>
-                <w:szCs w:val="24"/>
-                <w:lang w:eastAsia="ru-RU"/>
-              </w:rPr>
-            </w:pPr>
-          </w:p>
-          <w:p>
-            <w:pPr>
-              <w:spacing w:after="0" w:line="240" w:lineRule="auto"/>
-              <w:rPr>
-                <w:rFonts w:ascii="Times New Roman" w:eastAsia="Arial Unicode MS" w:hAnsi="Times New Roman" w:cs="Times New Roman"/>
-                <w:b/>
-                <w:color w:val="000000"/>
-                <w:sz w:val="24"/>
-                <w:szCs w:val="24"/>
-                <w:lang w:eastAsia="ru-RU"/>
-              </w:rPr>
-            </w:pPr>
-          </w:p>
-          <w:p>
-            <w:pPr>
-              <w:spacing w:after="0" w:line="240" w:lineRule="auto"/>
-              <w:rPr>
-                <w:rFonts w:ascii="Times New Roman" w:eastAsia="Arial Unicode MS" w:hAnsi="Times New Roman" w:cs="Times New Roman"/>
-                <w:color w:val="000000"/>
-                <w:sz w:val="24"/>
-                <w:szCs w:val="24"/>
-                <w:lang w:eastAsia="ru-RU"/>
-              </w:rPr>
-            </w:pPr>
-            <w:r>
-              <w:rPr>
-                <w:rFonts w:ascii="Times New Roman" w:eastAsia="Arial Unicode MS" w:hAnsi="Times New Roman" w:cs="Times New Roman"/>
-                <w:b/>
-                <w:color w:val="000000"/>
-                <w:sz w:val="24"/>
-                <w:szCs w:val="24"/>
-                <w:lang w:eastAsia="ru-RU"/>
-              </w:rPr>
-              <w:t>1.6.</w:t>
-            </w:r>
-          </w:p>
-        </w:tc>
-        <w:tc>
-          <w:tcPr>
-            <w:tcW w:w="6206" w:type="dxa"/>
-            <w:gridSpan w:val="3"/>
-          </w:tcPr>
-          <w:p>
-            <w:pPr>
-              <w:spacing w:after="0" w:line="240" w:lineRule="auto"/>
-              <w:rPr>
-                <w:rFonts w:ascii="Times New Roman" w:eastAsia="Arial Unicode MS" w:hAnsi="Times New Roman" w:cs="Times New Roman"/>
-                <w:b/>
-                <w:color w:val="000000"/>
-                <w:sz w:val="24"/>
-                <w:szCs w:val="24"/>
-                <w:lang w:eastAsia="ru-RU"/>
-              </w:rPr>
-            </w:pPr>
-          </w:p>
-          <w:p>
-            <w:pPr>
-              <w:spacing w:after="0" w:line="240" w:lineRule="auto"/>
-              <w:rPr>
-                <w:rFonts w:ascii="Times New Roman" w:eastAsia="Arial Unicode MS" w:hAnsi="Times New Roman" w:cs="Times New Roman"/>
-                <w:b/>
-                <w:color w:val="000000"/>
-                <w:sz w:val="24"/>
-                <w:szCs w:val="24"/>
-                <w:lang w:eastAsia="ru-RU"/>
-              </w:rPr>
-            </w:pPr>
-          </w:p>
+          </w:tcPr>
           <w:p>
             <w:pPr>
               <w:spacing w:after="0" w:line="240" w:lineRule="auto"/>
@@ -5634,16 +5442,7 @@
                 <w:szCs w:val="24"/>
                 <w:lang w:eastAsia="ru-RU"/>
               </w:rPr>
-              <w:t>в</w:t>
-            </w:r>
-            <w:r>
-              <w:rPr>
-                <w:rFonts w:ascii="Times New Roman" w:eastAsia="Times New Roman" w:hAnsi="Times New Roman" w:cs="Times New Roman"/>
-                <w:sz w:val="24"/>
-                <w:szCs w:val="24"/>
-                <w:lang w:eastAsia="ru-RU"/>
-              </w:rPr>
-              <w:t xml:space="preserve"> соответствии с __</w:t>
+              <w:t>в соответствии с __</w:t>
             </w:r>
             <w:r>
               <w:rPr>
@@ -5832,6 +5631,7 @@
                 <w:lang w:eastAsia="ru-RU"/>
               </w:rPr>
             </w:pPr>
+            <w:proofErr w:type="gramStart"/>
             <w:r>
               <w:rPr>
                 <w:rFonts w:ascii="Times New Roman" w:eastAsia="Times New Roman" w:hAnsi="Times New Roman" w:cs="Times New Roman"/>
@@ -5858,7 +5658,18 @@
                 <w:szCs w:val="24"/>
                 <w:lang w:eastAsia="ru-RU"/>
               </w:rPr>
-              <w:t>___</w:t>
+              <w:t>_</w:t>
+            </w:r>
+            <w:proofErr w:type="gramEnd"/>
+            <w:r>
+              <w:rPr>
+                <w:rFonts w:ascii="Times New Roman" w:eastAsia="Arial Unicode MS" w:hAnsi="Times New Roman" w:cs="Times New Roman"/>
+                <w:color w:val="000000"/>
+                <w:sz w:val="24"/>
+                <w:szCs w:val="24"/>
+                <w:lang w:eastAsia="ru-RU"/>
+              </w:rPr>
+              <w:t>__</w:t>
             </w:r>
             <w:r>
               <w:rPr>
@@ -5948,7 +5759,6 @@
                 <w:lang w:eastAsia="ru-RU"/>
               </w:rPr>
             </w:pPr>
-            <w:bookmarkStart w:id="0" w:name="_GoBack"/>
             <w:r>
               <w:rPr>
                 <w:rFonts w:ascii="Times New Roman" w:eastAsia="Arial Unicode MS" w:hAnsi="Times New Roman" w:cs="Times New Roman"/>
@@ -5991,7 +5801,6 @@
           </w:p>
         </w:tc>
       </w:tr>
-      <w:bookmarkEnd w:id="0"/>
       <w:tr>
         <w:trPr>
           <w:trHeight w:val="403"/>
@@ -6098,6 +5907,7 @@
                 <w:szCs w:val="24"/>
                 <w:lang w:eastAsia="ru-RU"/>
               </w:rPr>
+              <w:lastRenderedPageBreak/>
               <w:t xml:space="preserve">- в пункте 1.5 настоящего уведомления без исключений указаны все авторы РИД – </w:t>
             </w:r>
             <w:r>
@@ -6217,7 +6027,7 @@
     </w:tbl>
     <w:p>
       <w:pPr>
-        <w:shd w:val="clear" w:color="auto" w:fill="D9D9D9"/>
+        <w:shd w:val="clear" w:color="auto" w:fill="D9D9D9" w:themeFill="background1" w:themeFillShade="D9"/>
         <w:spacing w:after="0" w:line="240" w:lineRule="auto"/>
         <w:jc w:val="center"/>
         <w:rPr>
@@ -6236,6 +6046,7 @@
           <w:szCs w:val="24"/>
           <w:lang w:val="en-US" w:eastAsia="ru-RU"/>
         </w:rPr>
+        <w:lastRenderedPageBreak/>
         <w:t>II</w:t>
       </w:r>
       <w:r>
@@ -6423,6 +6234,7 @@
                 <w:lang w:eastAsia="ru-RU"/>
               </w:rPr>
             </w:pPr>
+            <w:proofErr w:type="gramStart"/>
             <w:r>
               <w:rPr>
                 <w:rFonts w:ascii="Times New Roman" w:eastAsia="Arial Unicode MS" w:hAnsi="Times New Roman" w:cs="Times New Roman"/>
@@ -6450,7 +6262,17 @@
                 <w:szCs w:val="24"/>
                 <w:lang w:eastAsia="ru-RU"/>
               </w:rPr>
-              <w:t xml:space="preserve"> 2.1.1. только в Российской Федерации;</w:t>
+              <w:t xml:space="preserve"> 2.1.1.</w:t>
+            </w:r>
+            <w:proofErr w:type="gramEnd"/>
+            <w:r>
+              <w:rPr>
+                <w:rFonts w:ascii="Times New Roman" w:eastAsia="Arial Unicode MS" w:hAnsi="Times New Roman" w:cs="Times New Roman"/>
+                <w:sz w:val="24"/>
+                <w:szCs w:val="24"/>
+                <w:lang w:eastAsia="ru-RU"/>
+              </w:rPr>
+              <w:t> только в Российской Федерации;</w:t>
             </w:r>
           </w:p>
         </w:tc>
@@ -6850,7 +6672,27 @@
                 <w:szCs w:val="24"/>
                 <w:lang w:eastAsia="ru-RU"/>
               </w:rPr>
-              <w:t>2.4. обеспечение добровольной (по желанию правообладателя) государственной или иной регистрации РИД и получение документа удостоверяющего исключительное право на РИД</w:t>
+              <w:t xml:space="preserve">2.4. обеспечение добровольной (по желанию правообладателя) государственной или иной регистрации РИД и </w:t>
+            </w:r>
+            <w:proofErr w:type="gramStart"/>
+            <w:r>
+              <w:rPr>
+                <w:rFonts w:ascii="Times New Roman" w:eastAsia="Calibri" w:hAnsi="Times New Roman" w:cs="Times New Roman"/>
+                <w:sz w:val="24"/>
+                <w:szCs w:val="24"/>
+                <w:lang w:eastAsia="ru-RU"/>
+              </w:rPr>
+              <w:t>получение документа</w:t>
+            </w:r>
+            <w:proofErr w:type="gramEnd"/>
+            <w:r>
+              <w:rPr>
+                <w:rFonts w:ascii="Times New Roman" w:eastAsia="Calibri" w:hAnsi="Times New Roman" w:cs="Times New Roman"/>
+                <w:sz w:val="24"/>
+                <w:szCs w:val="24"/>
+                <w:lang w:eastAsia="ru-RU"/>
+              </w:rPr>
+              <w:t xml:space="preserve"> удостоверяющего исключительное право на РИД</w:t>
             </w:r>
           </w:p>
         </w:tc>
@@ -7502,7 +7344,27 @@
                 <w:szCs w:val="24"/>
                 <w:lang w:eastAsia="ru-RU"/>
               </w:rPr>
-              <w:t xml:space="preserve"> уведомления: ___  ____________</w:t>
+              <w:t xml:space="preserve"> уведомления: __</w:t>
+            </w:r>
+            <w:proofErr w:type="gramStart"/>
+            <w:r>
+              <w:rPr>
+                <w:rFonts w:ascii="Times New Roman" w:eastAsia="Times New Roman" w:hAnsi="Times New Roman" w:cs="Times New Roman"/>
+                <w:sz w:val="24"/>
+                <w:szCs w:val="24"/>
+                <w:lang w:eastAsia="ru-RU"/>
+              </w:rPr>
+              <w:t>_  _</w:t>
+            </w:r>
+            <w:proofErr w:type="gramEnd"/>
+            <w:r>
+              <w:rPr>
+                <w:rFonts w:ascii="Times New Roman" w:eastAsia="Times New Roman" w:hAnsi="Times New Roman" w:cs="Times New Roman"/>
+                <w:sz w:val="24"/>
+                <w:szCs w:val="24"/>
+                <w:lang w:eastAsia="ru-RU"/>
+              </w:rPr>
+              <w:t>___________</w:t>
             </w:r>
             <w:r>
               <w:rPr>
@@ -7570,7 +7432,27 @@
                 <w:szCs w:val="24"/>
                 <w:lang w:eastAsia="ru-RU"/>
               </w:rPr>
-              <w:t>Дата поступления замечаний  Заказчика: ___  _______________ 20</w:t>
+              <w:t xml:space="preserve">Дата поступления </w:t>
+            </w:r>
+            <w:proofErr w:type="gramStart"/>
+            <w:r>
+              <w:rPr>
+                <w:rFonts w:ascii="Times New Roman" w:eastAsia="Times New Roman" w:hAnsi="Times New Roman" w:cs="Times New Roman"/>
+                <w:sz w:val="24"/>
+                <w:szCs w:val="24"/>
+                <w:lang w:eastAsia="ru-RU"/>
+              </w:rPr>
+              <w:t>замечаний  Заказчика</w:t>
+            </w:r>
+            <w:proofErr w:type="gramEnd"/>
+            <w:r>
+              <w:rPr>
+                <w:rFonts w:ascii="Times New Roman" w:eastAsia="Times New Roman" w:hAnsi="Times New Roman" w:cs="Times New Roman"/>
+                <w:sz w:val="24"/>
+                <w:szCs w:val="24"/>
+                <w:lang w:eastAsia="ru-RU"/>
+              </w:rPr>
+              <w:t>: ___  _______________ 20</w:t>
             </w:r>
             <w:r>
               <w:rPr>
@@ -8129,7 +8011,7 @@
 </file>
 
 <file path=word/endnotes.xml><?xml version="1.0" encoding="utf-8"?>
-<w:endnotes xmlns:wpc="http://schemas.microsoft.com/office/word/2010/wordprocessingCanvas" xmlns:mc="http://schemas.openxmlformats.org/markup-compatibility/2006" xmlns:o="urn:schemas-microsoft-com:office:office" xmlns:r="http://schemas.openxmlformats.org/officeDocument/2006/relationships" xmlns:m="http://schemas.openxmlformats.org/officeDocument/2006/math" xmlns:v="urn:schemas-microsoft-com:vml" xmlns:wp14="http://schemas.microsoft.com/office/word/2010/wordprocessingDrawing" xmlns:wp="http://schemas.openxmlformats.org/drawingml/2006/wordprocessingDrawing" xmlns:w10="urn:schemas-microsoft-com:office:word" xmlns:w="http://schemas.openxmlformats.org/wordprocessingml/2006/main" xmlns:w14="http://schemas.microsoft.com/office/word/2010/wordml" xmlns:w15="http://schemas.microsoft.com/office/word/2012/wordml" xmlns:wpg="http://schemas.microsoft.com/office/word/2010/wordprocessingGroup" xmlns:wpi="http://schemas.microsoft.com/office/word/2010/wordprocessingInk" xmlns:wne="http://schemas.microsoft.com/office/word/2006/wordml" xmlns:wps="http://schemas.microsoft.com/office/word/2010/wordprocessingShape" mc:Ignorable="w14 w15 wp14">
+<w:endnotes xmlns:wpc="http://schemas.microsoft.com/office/word/2010/wordprocessingCanvas" xmlns:cx="http://schemas.microsoft.com/office/drawing/2014/chartex" xmlns:cx1="http://schemas.microsoft.com/office/drawing/2015/9/8/chartex" xmlns:cx2="http://schemas.microsoft.com/office/drawing/2015/10/21/chartex" xmlns:cx3="http://schemas.microsoft.com/office/drawing/2016/5/9/chartex" xmlns:cx4="http://schemas.microsoft.com/office/drawing/2016/5/10/chartex" xmlns:cx5="http://schemas.microsoft.com/office/drawing/2016/5/11/chartex" xmlns:cx6="http://schemas.microsoft.com/office/drawing/2016/5/12/chartex" xmlns:cx7="http://schemas.microsoft.com/office/drawing/2016/5/13/chartex" xmlns:cx8="http://schemas.microsoft.com/office/drawing/2016/5/14/chartex" xmlns:mc="http://schemas.openxmlformats.org/markup-compatibility/2006" xmlns:aink="http://schemas.microsoft.com/office/drawing/2016/ink" xmlns:am3d="http://schemas.microsoft.com/office/drawing/2017/model3d" xmlns:o="urn:schemas-microsoft-com:office:office" xmlns:r="http://schemas.openxmlformats.org/officeDocument/2006/relationships" xmlns:m="http://schemas.openxmlformats.org/officeDocument/2006/math" xmlns:v="urn:schemas-microsoft-com:vml" xmlns:wp14="http://schemas.microsoft.com/office/word/2010/wordprocessingDrawing" xmlns:wp="http://schemas.openxmlformats.org/drawingml/2006/wordprocessingDrawing" xmlns:w10="urn:schemas-microsoft-com:office:word" xmlns:w="http://schemas.openxmlformats.org/wordprocessingml/2006/main" xmlns:w14="http://schemas.microsoft.com/office/word/2010/wordml" xmlns:w15="http://schemas.microsoft.com/office/word/2012/wordml" xmlns:w16cex="http://schemas.microsoft.com/office/word/2018/wordml/cex" xmlns:w16cid="http://schemas.microsoft.com/office/word/2016/wordml/cid" xmlns:w16="http://schemas.microsoft.com/office/word/2018/wordml" xmlns:w16sdtdh="http://schemas.microsoft.com/office/word/2020/wordml/sdtdatahash" xmlns:w16se="http://schemas.microsoft.com/office/word/2015/wordml/symex" xmlns:wpg="http://schemas.microsoft.com/office/word/2010/wordprocessingGroup" xmlns:wpi="http://schemas.microsoft.com/office/word/2010/wordprocessingInk" xmlns:wne="http://schemas.microsoft.com/office/word/2006/wordml" xmlns:wps="http://schemas.microsoft.com/office/word/2010/wordprocessingShape" mc:Ignorable="w14 w15 w16se w16cid w16 w16cex w16sdtdh wp14">
   <w:endnote w:type="separator" w:id="-1">
     <w:p>
       <w:pPr>
@@ -8154,7 +8036,7 @@
 </file>
 
 <file path=word/footer1.xml><?xml version="1.0" encoding="utf-8"?>
-<w:ftr xmlns:wpc="http://schemas.microsoft.com/office/word/2010/wordprocessingCanvas" xmlns:mc="http://schemas.openxmlformats.org/markup-compatibility/2006" xmlns:o="urn:schemas-microsoft-com:office:office" xmlns:r="http://schemas.openxmlformats.org/officeDocument/2006/relationships" xmlns:m="http://schemas.openxmlformats.org/officeDocument/2006/math" xmlns:v="urn:schemas-microsoft-com:vml" xmlns:wp14="http://schemas.microsoft.com/office/word/2010/wordprocessingDrawing" xmlns:wp="http://schemas.openxmlformats.org/drawingml/2006/wordprocessingDrawing" xmlns:w10="urn:schemas-microsoft-com:office:word" xmlns:w="http://schemas.openxmlformats.org/wordprocessingml/2006/main" xmlns:w14="http://schemas.microsoft.com/office/word/2010/wordml" xmlns:w15="http://schemas.microsoft.com/office/word/2012/wordml" xmlns:wpg="http://schemas.microsoft.com/office/word/2010/wordprocessingGroup" xmlns:wpi="http://schemas.microsoft.com/office/word/2010/wordprocessingInk" xmlns:wne="http://schemas.microsoft.com/office/word/2006/wordml" xmlns:wps="http://schemas.microsoft.com/office/word/2010/wordprocessingShape" mc:Ignorable="w14 w15 wp14">
+<w:ftr xmlns:wpc="http://schemas.microsoft.com/office/word/2010/wordprocessingCanvas" xmlns:cx="http://schemas.microsoft.com/office/drawing/2014/chartex" xmlns:cx1="http://schemas.microsoft.com/office/drawing/2015/9/8/chartex" xmlns:cx2="http://schemas.microsoft.com/office/drawing/2015/10/21/chartex" xmlns:cx3="http://schemas.microsoft.com/office/drawing/2016/5/9/chartex" xmlns:cx4="http://schemas.microsoft.com/office/drawing/2016/5/10/chartex" xmlns:cx5="http://schemas.microsoft.com/office/drawing/2016/5/11/chartex" xmlns:cx6="http://schemas.microsoft.com/office/drawing/2016/5/12/chartex" xmlns:cx7="http://schemas.microsoft.com/office/drawing/2016/5/13/chartex" xmlns:cx8="http://schemas.microsoft.com/office/drawing/2016/5/14/chartex" xmlns:mc="http://schemas.openxmlformats.org/markup-compatibility/2006" xmlns:aink="http://schemas.microsoft.com/office/drawing/2016/ink" xmlns:am3d="http://schemas.microsoft.com/office/drawing/2017/model3d" xmlns:o="urn:schemas-microsoft-com:office:office" xmlns:r="http://schemas.openxmlformats.org/officeDocument/2006/relationships" xmlns:m="http://schemas.openxmlformats.org/officeDocument/2006/math" xmlns:v="urn:schemas-microsoft-com:vml" xmlns:wp14="http://schemas.microsoft.com/office/word/2010/wordprocessingDrawing" xmlns:wp="http://schemas.openxmlformats.org/drawingml/2006/wordprocessingDrawing" xmlns:w10="urn:schemas-microsoft-com:office:word" xmlns:w="http://schemas.openxmlformats.org/wordprocessingml/2006/main" xmlns:w14="http://schemas.microsoft.com/office/word/2010/wordml" xmlns:w15="http://schemas.microsoft.com/office/word/2012/wordml" xmlns:w16cex="http://schemas.microsoft.com/office/word/2018/wordml/cex" xmlns:w16cid="http://schemas.microsoft.com/office/word/2016/wordml/cid" xmlns:w16="http://schemas.microsoft.com/office/word/2018/wordml" xmlns:w16sdtdh="http://schemas.microsoft.com/office/word/2020/wordml/sdtdatahash" xmlns:w16se="http://schemas.microsoft.com/office/word/2015/wordml/symex" xmlns:wpg="http://schemas.microsoft.com/office/word/2010/wordprocessingGroup" xmlns:wpi="http://schemas.microsoft.com/office/word/2010/wordprocessingInk" xmlns:wne="http://schemas.microsoft.com/office/word/2006/wordml" xmlns:wps="http://schemas.microsoft.com/office/word/2010/wordprocessingShape" mc:Ignorable="w14 w15 w16se w16cid w16 w16cex w16sdtdh wp14">
   <w:tbl>
     <w:tblPr>
       <w:tblW w:w="5050" w:type="pct"/>
@@ -8397,7 +8279,7 @@
 </file>
 
 <file path=word/footnotes.xml><?xml version="1.0" encoding="utf-8"?>
-<w:footnotes xmlns:wpc="http://schemas.microsoft.com/office/word/2010/wordprocessingCanvas" xmlns:mc="http://schemas.openxmlformats.org/markup-compatibility/2006" xmlns:o="urn:schemas-microsoft-com:office:office" xmlns:r="http://schemas.openxmlformats.org/officeDocument/2006/relationships" xmlns:m="http://schemas.openxmlformats.org/officeDocument/2006/math" xmlns:v="urn:schemas-microsoft-com:vml" xmlns:wp14="http://schemas.microsoft.com/office/word/2010/wordprocessingDrawing" xmlns:wp="http://schemas.openxmlformats.org/drawingml/2006/wordprocessingDrawing" xmlns:w10="urn:schemas-microsoft-com:office:word" xmlns:w="http://schemas.openxmlformats.org/wordprocessingml/2006/main" xmlns:w14="http://schemas.microsoft.com/office/word/2010/wordml" xmlns:w15="http://schemas.microsoft.com/office/word/2012/wordml" xmlns:wpg="http://schemas.microsoft.com/office/word/2010/wordprocessingGroup" xmlns:wpi="http://schemas.microsoft.com/office/word/2010/wordprocessingInk" xmlns:wne="http://schemas.microsoft.com/office/word/2006/wordml" xmlns:wps="http://schemas.microsoft.com/office/word/2010/wordprocessingShape" mc:Ignorable="w14 w15 wp14">
+<w:footnotes xmlns:wpc="http://schemas.microsoft.com/office/word/2010/wordprocessingCanvas" xmlns:cx="http://schemas.microsoft.com/office/drawing/2014/chartex" xmlns:cx1="http://schemas.microsoft.com/office/drawing/2015/9/8/chartex" xmlns:cx2="http://schemas.microsoft.com/office/drawing/2015/10/21/chartex" xmlns:cx3="http://schemas.microsoft.com/office/drawing/2016/5/9/chartex" xmlns:cx4="http://schemas.microsoft.com/office/drawing/2016/5/10/chartex" xmlns:cx5="http://schemas.microsoft.com/office/drawing/2016/5/11/chartex" xmlns:cx6="http://schemas.microsoft.com/office/drawing/2016/5/12/chartex" xmlns:cx7="http://schemas.microsoft.com/office/drawing/2016/5/13/chartex" xmlns:cx8="http://schemas.microsoft.com/office/drawing/2016/5/14/chartex" xmlns:mc="http://schemas.openxmlformats.org/markup-compatibility/2006" xmlns:aink="http://schemas.microsoft.com/office/drawing/2016/ink" xmlns:am3d="http://schemas.microsoft.com/office/drawing/2017/model3d" xmlns:o="urn:schemas-microsoft-com:office:office" xmlns:r="http://schemas.openxmlformats.org/officeDocument/2006/relationships" xmlns:m="http://schemas.openxmlformats.org/officeDocument/2006/math" xmlns:v="urn:schemas-microsoft-com:vml" xmlns:wp14="http://schemas.microsoft.com/office/word/2010/wordprocessingDrawing" xmlns:wp="http://schemas.openxmlformats.org/drawingml/2006/wordprocessingDrawing" xmlns:w10="urn:schemas-microsoft-com:office:word" xmlns:w="http://schemas.openxmlformats.org/wordprocessingml/2006/main" xmlns:w14="http://schemas.microsoft.com/office/word/2010/wordml" xmlns:w15="http://schemas.microsoft.com/office/word/2012/wordml" xmlns:w16cex="http://schemas.microsoft.com/office/word/2018/wordml/cex" xmlns:w16cid="http://schemas.microsoft.com/office/word/2016/wordml/cid" xmlns:w16="http://schemas.microsoft.com/office/word/2018/wordml" xmlns:w16sdtdh="http://schemas.microsoft.com/office/word/2020/wordml/sdtdatahash" xmlns:w16se="http://schemas.microsoft.com/office/word/2015/wordml/symex" xmlns:wpg="http://schemas.microsoft.com/office/word/2010/wordprocessingGroup" xmlns:wpi="http://schemas.microsoft.com/office/word/2010/wordprocessingInk" xmlns:wne="http://schemas.microsoft.com/office/word/2006/wordml" xmlns:wps="http://schemas.microsoft.com/office/word/2010/wordprocessingShape" mc:Ignorable="w14 w15 w16se w16cid w16 w16cex w16sdtdh wp14">
   <w:footnote w:type="separator" w:id="-1">
     <w:p>
       <w:pPr>
@@ -8422,7 +8304,7 @@
 </file>
 
 <file path=word/header1.xml><?xml version="1.0" encoding="utf-8"?>
-<w:hdr xmlns:wpc="http://schemas.microsoft.com/office/word/2010/wordprocessingCanvas" xmlns:mc="http://schemas.openxmlformats.org/markup-compatibility/2006" xmlns:o="urn:schemas-microsoft-com:office:office" xmlns:r="http://schemas.openxmlformats.org/officeDocument/2006/relationships" xmlns:m="http://schemas.openxmlformats.org/officeDocument/2006/math" xmlns:v="urn:schemas-microsoft-com:vml" xmlns:wp14="http://schemas.microsoft.com/office/word/2010/wordprocessingDrawing" xmlns:wp="http://schemas.openxmlformats.org/drawingml/2006/wordprocessingDrawing" xmlns:w10="urn:schemas-microsoft-com:office:word" xmlns:w="http://schemas.openxmlformats.org/wordprocessingml/2006/main" xmlns:w14="http://schemas.microsoft.com/office/word/2010/wordml" xmlns:w15="http://schemas.microsoft.com/office/word/2012/wordml" xmlns:wpg="http://schemas.microsoft.com/office/word/2010/wordprocessingGroup" xmlns:wpi="http://schemas.microsoft.com/office/word/2010/wordprocessingInk" xmlns:wne="http://schemas.microsoft.com/office/word/2006/wordml" xmlns:wps="http://schemas.microsoft.com/office/word/2010/wordprocessingShape" mc:Ignorable="w14 w15 wp14">
+<w:hdr xmlns:wpc="http://schemas.microsoft.com/office/word/2010/wordprocessingCanvas" xmlns:cx="http://schemas.microsoft.com/office/drawing/2014/chartex" xmlns:cx1="http://schemas.microsoft.com/office/drawing/2015/9/8/chartex" xmlns:cx2="http://schemas.microsoft.com/office/drawing/2015/10/21/chartex" xmlns:cx3="http://schemas.microsoft.com/office/drawing/2016/5/9/chartex" xmlns:cx4="http://schemas.microsoft.com/office/drawing/2016/5/10/chartex" xmlns:cx5="http://schemas.microsoft.com/office/drawing/2016/5/11/chartex" xmlns:cx6="http://schemas.microsoft.com/office/drawing/2016/5/12/chartex" xmlns:cx7="http://schemas.microsoft.com/office/drawing/2016/5/13/chartex" xmlns:cx8="http://schemas.microsoft.com/office/drawing/2016/5/14/chartex" xmlns:mc="http://schemas.openxmlformats.org/markup-compatibility/2006" xmlns:aink="http://schemas.microsoft.com/office/drawing/2016/ink" xmlns:am3d="http://schemas.microsoft.com/office/drawing/2017/model3d" xmlns:o="urn:schemas-microsoft-com:office:office" xmlns:r="http://schemas.openxmlformats.org/officeDocument/2006/relationships" xmlns:m="http://schemas.openxmlformats.org/officeDocument/2006/math" xmlns:v="urn:schemas-microsoft-com:vml" xmlns:wp14="http://schemas.microsoft.com/office/word/2010/wordprocessingDrawing" xmlns:wp="http://schemas.openxmlformats.org/drawingml/2006/wordprocessingDrawing" xmlns:w10="urn:schemas-microsoft-com:office:word" xmlns:w="http://schemas.openxmlformats.org/wordprocessingml/2006/main" xmlns:w14="http://schemas.microsoft.com/office/word/2010/wordml" xmlns:w15="http://schemas.microsoft.com/office/word/2012/wordml" xmlns:w16cex="http://schemas.microsoft.com/office/word/2018/wordml/cex" xmlns:w16cid="http://schemas.microsoft.com/office/word/2016/wordml/cid" xmlns:w16="http://schemas.microsoft.com/office/word/2018/wordml" xmlns:w16sdtdh="http://schemas.microsoft.com/office/word/2020/wordml/sdtdatahash" xmlns:w16se="http://schemas.microsoft.com/office/word/2015/wordml/symex" xmlns:wpg="http://schemas.microsoft.com/office/word/2010/wordprocessingGroup" xmlns:wpi="http://schemas.microsoft.com/office/word/2010/wordprocessingInk" xmlns:wne="http://schemas.microsoft.com/office/word/2006/wordml" xmlns:wps="http://schemas.microsoft.com/office/word/2010/wordprocessingShape" mc:Ignorable="w14 w15 w16se w16cid w16 w16cex w16sdtdh wp14">
   <w:sdt>
     <w:sdtPr>
       <w:id w:val="360627705"/>
@@ -8467,8 +8349,8 @@
 </file>
 
 <file path=word/numbering.xml><?xml version="1.0" encoding="utf-8"?>
-<w:numbering xmlns:wpc="http://schemas.microsoft.com/office/word/2010/wordprocessingCanvas" xmlns:mc="http://schemas.openxmlformats.org/markup-compatibility/2006" xmlns:o="urn:schemas-microsoft-com:office:office" xmlns:r="http://schemas.openxmlformats.org/officeDocument/2006/relationships" xmlns:m="http://schemas.openxmlformats.org/officeDocument/2006/math" xmlns:v="urn:schemas-microsoft-com:vml" xmlns:wp14="http://schemas.microsoft.com/office/word/2010/wordprocessingDrawing" xmlns:wp="http://schemas.openxmlformats.org/drawingml/2006/wordprocessingDrawing" xmlns:w10="urn:schemas-microsoft-com:office:word" xmlns:w="http://schemas.openxmlformats.org/wordprocessingml/2006/main" xmlns:w14="http://schemas.microsoft.com/office/word/2010/wordml" xmlns:w15="http://schemas.microsoft.com/office/word/2012/wordml" xmlns:wpg="http://schemas.microsoft.com/office/word/2010/wordprocessingGroup" xmlns:wpi="http://schemas.microsoft.com/office/word/2010/wordprocessingInk" xmlns:wne="http://schemas.microsoft.com/office/word/2006/wordml" xmlns:wps="http://schemas.microsoft.com/office/word/2010/wordprocessingShape" mc:Ignorable="w14 w15 wp14">
-  <w:abstractNum w:abstractNumId="0">
+<w:numbering xmlns:wpc="http://schemas.microsoft.com/office/word/2010/wordprocessingCanvas" xmlns:cx="http://schemas.microsoft.com/office/drawing/2014/chartex" xmlns:cx1="http://schemas.microsoft.com/office/drawing/2015/9/8/chartex" xmlns:cx2="http://schemas.microsoft.com/office/drawing/2015/10/21/chartex" xmlns:cx3="http://schemas.microsoft.com/office/drawing/2016/5/9/chartex" xmlns:cx4="http://schemas.microsoft.com/office/drawing/2016/5/10/chartex" xmlns:cx5="http://schemas.microsoft.com/office/drawing/2016/5/11/chartex" xmlns:cx6="http://schemas.microsoft.com/office/drawing/2016/5/12/chartex" xmlns:cx7="http://schemas.microsoft.com/office/drawing/2016/5/13/chartex" xmlns:cx8="http://schemas.microsoft.com/office/drawing/2016/5/14/chartex" xmlns:mc="http://schemas.openxmlformats.org/markup-compatibility/2006" xmlns:aink="http://schemas.microsoft.com/office/drawing/2016/ink" xmlns:am3d="http://schemas.microsoft.com/office/drawing/2017/model3d" xmlns:o="urn:schemas-microsoft-com:office:office" xmlns:r="http://schemas.openxmlformats.org/officeDocument/2006/relationships" xmlns:m="http://schemas.openxmlformats.org/officeDocument/2006/math" xmlns:v="urn:schemas-microsoft-com:vml" xmlns:wp14="http://schemas.microsoft.com/office/word/2010/wordprocessingDrawing" xmlns:wp="http://schemas.openxmlformats.org/drawingml/2006/wordprocessingDrawing" xmlns:w10="urn:schemas-microsoft-com:office:word" xmlns:w="http://schemas.openxmlformats.org/wordprocessingml/2006/main" xmlns:w14="http://schemas.microsoft.com/office/word/2010/wordml" xmlns:w15="http://schemas.microsoft.com/office/word/2012/wordml" xmlns:w16cex="http://schemas.microsoft.com/office/word/2018/wordml/cex" xmlns:w16cid="http://schemas.microsoft.com/office/word/2016/wordml/cid" xmlns:w16="http://schemas.microsoft.com/office/word/2018/wordml" xmlns:w16sdtdh="http://schemas.microsoft.com/office/word/2020/wordml/sdtdatahash" xmlns:w16se="http://schemas.microsoft.com/office/word/2015/wordml/symex" xmlns:wpg="http://schemas.microsoft.com/office/word/2010/wordprocessingGroup" xmlns:wpi="http://schemas.microsoft.com/office/word/2010/wordprocessingInk" xmlns:wne="http://schemas.microsoft.com/office/word/2006/wordml" xmlns:wps="http://schemas.microsoft.com/office/word/2010/wordprocessingShape" mc:Ignorable="w14 w15 w16se w16cid w16 w16cex w16sdtdh wp14">
+  <w:abstractNum w:abstractNumId="0" w15:restartNumberingAfterBreak="0">
     <w:nsid w:val="01E56DBB"/>
     <w:multiLevelType w:val="hybridMultilevel"/>
     <w:tmpl w:val="9986365E"/>
@@ -8557,7 +8439,7 @@
       </w:pPr>
     </w:lvl>
   </w:abstractNum>
-  <w:abstractNum w:abstractNumId="1">
+  <w:abstractNum w:abstractNumId="1" w15:restartNumberingAfterBreak="0">
     <w:nsid w:val="051E0F9E"/>
     <w:multiLevelType w:val="hybridMultilevel"/>
     <w:tmpl w:val="634A7652"/>
@@ -8646,7 +8528,7 @@
       </w:pPr>
     </w:lvl>
   </w:abstractNum>
-  <w:abstractNum w:abstractNumId="2">
+  <w:abstractNum w:abstractNumId="2" w15:restartNumberingAfterBreak="0">
     <w:nsid w:val="0E8B2910"/>
     <w:multiLevelType w:val="hybridMultilevel"/>
     <w:tmpl w:val="F068448C"/>
@@ -8735,7 +8617,7 @@
       </w:pPr>
     </w:lvl>
   </w:abstractNum>
-  <w:abstractNum w:abstractNumId="3">
+  <w:abstractNum w:abstractNumId="3" w15:restartNumberingAfterBreak="0">
     <w:nsid w:val="149246AA"/>
     <w:multiLevelType w:val="hybridMultilevel"/>
     <w:tmpl w:val="356E1E30"/>
@@ -8848,7 +8730,7 @@
       </w:rPr>
     </w:lvl>
   </w:abstractNum>
-  <w:abstractNum w:abstractNumId="4">
+  <w:abstractNum w:abstractNumId="4" w15:restartNumberingAfterBreak="0">
     <w:nsid w:val="15C6734B"/>
     <w:multiLevelType w:val="hybridMultilevel"/>
     <w:tmpl w:val="9DC88D38"/>
@@ -8937,7 +8819,7 @@
       </w:pPr>
     </w:lvl>
   </w:abstractNum>
-  <w:abstractNum w:abstractNumId="5">
+  <w:abstractNum w:abstractNumId="5" w15:restartNumberingAfterBreak="0">
     <w:nsid w:val="16196232"/>
     <w:multiLevelType w:val="hybridMultilevel"/>
     <w:tmpl w:val="4822BBE2"/>
@@ -9026,7 +8908,7 @@
       </w:pPr>
     </w:lvl>
   </w:abstractNum>
-  <w:abstractNum w:abstractNumId="6">
+  <w:abstractNum w:abstractNumId="6" w15:restartNumberingAfterBreak="0">
     <w:nsid w:val="1A782BCC"/>
     <w:multiLevelType w:val="hybridMultilevel"/>
     <w:tmpl w:val="30881694"/>
@@ -9115,7 +8997,7 @@
       </w:pPr>
     </w:lvl>
   </w:abstractNum>
-  <w:abstractNum w:abstractNumId="7">
+  <w:abstractNum w:abstractNumId="7" w15:restartNumberingAfterBreak="0">
     <w:nsid w:val="241B48D3"/>
     <w:multiLevelType w:val="hybridMultilevel"/>
     <w:tmpl w:val="F3D0131E"/>
@@ -9204,7 +9086,7 @@
       </w:pPr>
     </w:lvl>
   </w:abstractNum>
-  <w:abstractNum w:abstractNumId="8">
+  <w:abstractNum w:abstractNumId="8" w15:restartNumberingAfterBreak="0">
     <w:nsid w:val="28613981"/>
     <w:multiLevelType w:val="hybridMultilevel"/>
     <w:tmpl w:val="7A98AF34"/>
@@ -9293,7 +9175,7 @@
       </w:pPr>
     </w:lvl>
   </w:abstractNum>
-  <w:abstractNum w:abstractNumId="9">
+  <w:abstractNum w:abstractNumId="9" w15:restartNumberingAfterBreak="0">
     <w:nsid w:val="2C416312"/>
     <w:multiLevelType w:val="multilevel"/>
     <w:tmpl w:val="006455C0"/>
@@ -9406,7 +9288,7 @@
       </w:rPr>
     </w:lvl>
   </w:abstractNum>
-  <w:abstractNum w:abstractNumId="10">
+  <w:abstractNum w:abstractNumId="10" w15:restartNumberingAfterBreak="0">
     <w:nsid w:val="2C573539"/>
     <w:multiLevelType w:val="hybridMultilevel"/>
     <w:tmpl w:val="FF8EA6B0"/>
@@ -9492,7 +9374,7 @@
       </w:pPr>
     </w:lvl>
   </w:abstractNum>
-  <w:abstractNum w:abstractNumId="11">
+  <w:abstractNum w:abstractNumId="11" w15:restartNumberingAfterBreak="0">
     <w:nsid w:val="2E6E7ED8"/>
     <w:multiLevelType w:val="hybridMultilevel"/>
     <w:tmpl w:val="D33E6D8C"/>
@@ -9581,7 +9463,7 @@
       </w:pPr>
     </w:lvl>
   </w:abstractNum>
-  <w:abstractNum w:abstractNumId="12">
+  <w:abstractNum w:abstractNumId="12" w15:restartNumberingAfterBreak="0">
     <w:nsid w:val="3F44664C"/>
     <w:multiLevelType w:val="hybridMultilevel"/>
     <w:tmpl w:val="5CB26EF8"/>
@@ -9694,7 +9576,7 @@
       </w:rPr>
     </w:lvl>
   </w:abstractNum>
-  <w:abstractNum w:abstractNumId="13">
+  <w:abstractNum w:abstractNumId="13" w15:restartNumberingAfterBreak="0">
     <w:nsid w:val="41757A41"/>
     <w:multiLevelType w:val="hybridMultilevel"/>
     <w:tmpl w:val="19C647F6"/>
@@ -9783,7 +9665,7 @@
       </w:pPr>
     </w:lvl>
   </w:abstractNum>
-  <w:abstractNum w:abstractNumId="14">
+  <w:abstractNum w:abstractNumId="14" w15:restartNumberingAfterBreak="0">
     <w:nsid w:val="45B32C31"/>
     <w:multiLevelType w:val="hybridMultilevel"/>
     <w:tmpl w:val="BF9E9DA2"/>
@@ -9872,7 +9754,7 @@
       </w:pPr>
     </w:lvl>
   </w:abstractNum>
-  <w:abstractNum w:abstractNumId="15">
+  <w:abstractNum w:abstractNumId="15" w15:restartNumberingAfterBreak="0">
     <w:nsid w:val="487D2AF4"/>
     <w:multiLevelType w:val="hybridMultilevel"/>
     <w:tmpl w:val="55D68CFC"/>
@@ -9961,7 +9843,7 @@
       </w:pPr>
     </w:lvl>
   </w:abstractNum>
-  <w:abstractNum w:abstractNumId="16">
+  <w:abstractNum w:abstractNumId="16" w15:restartNumberingAfterBreak="0">
     <w:nsid w:val="4BF52B8A"/>
     <w:multiLevelType w:val="hybridMultilevel"/>
     <w:tmpl w:val="2800CFFA"/>
@@ -10047,7 +9929,7 @@
       </w:pPr>
     </w:lvl>
   </w:abstractNum>
-  <w:abstractNum w:abstractNumId="17">
+  <w:abstractNum w:abstractNumId="17" w15:restartNumberingAfterBreak="0">
     <w:nsid w:val="4D823804"/>
     <w:multiLevelType w:val="hybridMultilevel"/>
     <w:tmpl w:val="80E68D36"/>
@@ -10160,7 +10042,7 @@
       </w:rPr>
     </w:lvl>
   </w:abstractNum>
-  <w:abstractNum w:abstractNumId="18">
+  <w:abstractNum w:abstractNumId="18" w15:restartNumberingAfterBreak="0">
     <w:nsid w:val="54256019"/>
     <w:multiLevelType w:val="hybridMultilevel"/>
     <w:tmpl w:val="D1067102"/>
@@ -10249,7 +10131,7 @@
       </w:pPr>
     </w:lvl>
   </w:abstractNum>
-  <w:abstractNum w:abstractNumId="19">
+  <w:abstractNum w:abstractNumId="19" w15:restartNumberingAfterBreak="0">
     <w:nsid w:val="558A57B1"/>
     <w:multiLevelType w:val="hybridMultilevel"/>
     <w:tmpl w:val="DC82EBBE"/>
@@ -10362,7 +10244,7 @@
       </w:rPr>
     </w:lvl>
   </w:abstractNum>
-  <w:abstractNum w:abstractNumId="20">
+  <w:abstractNum w:abstractNumId="20" w15:restartNumberingAfterBreak="0">
     <w:nsid w:val="55E87754"/>
     <w:multiLevelType w:val="hybridMultilevel"/>
     <w:tmpl w:val="6ED68FF8"/>
@@ -10451,7 +10333,7 @@
       </w:pPr>
     </w:lvl>
   </w:abstractNum>
-  <w:abstractNum w:abstractNumId="21">
+  <w:abstractNum w:abstractNumId="21" w15:restartNumberingAfterBreak="0">
     <w:nsid w:val="56652AE2"/>
     <w:multiLevelType w:val="hybridMultilevel"/>
     <w:tmpl w:val="C88C3EB4"/>
@@ -10564,7 +10446,7 @@
       </w:rPr>
     </w:lvl>
   </w:abstractNum>
-  <w:abstractNum w:abstractNumId="22">
+  <w:abstractNum w:abstractNumId="22" w15:restartNumberingAfterBreak="0">
     <w:nsid w:val="57CD209B"/>
     <w:multiLevelType w:val="hybridMultilevel"/>
     <w:tmpl w:val="DD524D5E"/>
@@ -10677,7 +10559,7 @@
       </w:rPr>
     </w:lvl>
   </w:abstractNum>
-  <w:abstractNum w:abstractNumId="23">
+  <w:abstractNum w:abstractNumId="23" w15:restartNumberingAfterBreak="0">
     <w:nsid w:val="5AF23B61"/>
     <w:multiLevelType w:val="hybridMultilevel"/>
     <w:tmpl w:val="D1067102"/>
@@ -10766,7 +10648,7 @@
       </w:pPr>
     </w:lvl>
   </w:abstractNum>
-  <w:abstractNum w:abstractNumId="24">
+  <w:abstractNum w:abstractNumId="24" w15:restartNumberingAfterBreak="0">
     <w:nsid w:val="5DD87922"/>
     <w:multiLevelType w:val="hybridMultilevel"/>
     <w:tmpl w:val="DFFC5EEC"/>
@@ -10855,7 +10737,7 @@
       </w:pPr>
     </w:lvl>
   </w:abstractNum>
-  <w:abstractNum w:abstractNumId="25">
+  <w:abstractNum w:abstractNumId="25" w15:restartNumberingAfterBreak="0">
     <w:nsid w:val="61A83D4A"/>
     <w:multiLevelType w:val="hybridMultilevel"/>
     <w:tmpl w:val="D1067102"/>
@@ -10944,7 +10826,7 @@
       </w:pPr>
     </w:lvl>
   </w:abstractNum>
-  <w:abstractNum w:abstractNumId="26">
+  <w:abstractNum w:abstractNumId="26" w15:restartNumberingAfterBreak="0">
     <w:nsid w:val="64415EFE"/>
     <w:multiLevelType w:val="hybridMultilevel"/>
     <w:tmpl w:val="0EE24D10"/>
@@ -11030,7 +10912,7 @@
       </w:pPr>
     </w:lvl>
   </w:abstractNum>
-  <w:abstractNum w:abstractNumId="27">
+  <w:abstractNum w:abstractNumId="27" w15:restartNumberingAfterBreak="0">
     <w:nsid w:val="68BC32EA"/>
     <w:multiLevelType w:val="hybridMultilevel"/>
     <w:tmpl w:val="DFFC5EEC"/>
@@ -11119,7 +11001,7 @@
       </w:pPr>
     </w:lvl>
   </w:abstractNum>
-  <w:abstractNum w:abstractNumId="28">
+  <w:abstractNum w:abstractNumId="28" w15:restartNumberingAfterBreak="0">
     <w:nsid w:val="69A66385"/>
     <w:multiLevelType w:val="hybridMultilevel"/>
     <w:tmpl w:val="82EAE484"/>
@@ -11208,7 +11090,7 @@
       </w:pPr>
     </w:lvl>
   </w:abstractNum>
-  <w:abstractNum w:abstractNumId="29">
+  <w:abstractNum w:abstractNumId="29" w15:restartNumberingAfterBreak="0">
     <w:nsid w:val="6B310020"/>
     <w:multiLevelType w:val="multilevel"/>
     <w:tmpl w:val="928EE424"/>
@@ -11329,7 +11211,7 @@
       </w:rPr>
     </w:lvl>
   </w:abstractNum>
-  <w:abstractNum w:abstractNumId="30">
+  <w:abstractNum w:abstractNumId="30" w15:restartNumberingAfterBreak="0">
     <w:nsid w:val="6C1D5107"/>
     <w:multiLevelType w:val="hybridMultilevel"/>
     <w:tmpl w:val="665A2996"/>
@@ -11415,7 +11297,7 @@
       </w:pPr>
     </w:lvl>
   </w:abstractNum>
-  <w:abstractNum w:abstractNumId="31">
+  <w:abstractNum w:abstractNumId="31" w15:restartNumberingAfterBreak="0">
     <w:nsid w:val="6E463886"/>
     <w:multiLevelType w:val="hybridMultilevel"/>
     <w:tmpl w:val="75B64A3E"/>
@@ -11504,7 +11386,7 @@
       </w:pPr>
     </w:lvl>
   </w:abstractNum>
-  <w:abstractNum w:abstractNumId="32">
+  <w:abstractNum w:abstractNumId="32" w15:restartNumberingAfterBreak="0">
     <w:nsid w:val="717E32C9"/>
     <w:multiLevelType w:val="hybridMultilevel"/>
     <w:tmpl w:val="E8CA4734"/>
@@ -11617,7 +11499,7 @@
       </w:rPr>
     </w:lvl>
   </w:abstractNum>
-  <w:abstractNum w:abstractNumId="33">
+  <w:abstractNum w:abstractNumId="33" w15:restartNumberingAfterBreak="0">
     <w:nsid w:val="725E56D9"/>
     <w:multiLevelType w:val="hybridMultilevel"/>
     <w:tmpl w:val="92322980"/>
@@ -11706,7 +11588,7 @@
       </w:pPr>
     </w:lvl>
   </w:abstractNum>
-  <w:abstractNum w:abstractNumId="34">
+  <w:abstractNum w:abstractNumId="34" w15:restartNumberingAfterBreak="0">
     <w:nsid w:val="74135D61"/>
     <w:multiLevelType w:val="multilevel"/>
     <w:tmpl w:val="16DE83A6"/>
@@ -11819,7 +11701,7 @@
       </w:rPr>
     </w:lvl>
   </w:abstractNum>
-  <w:abstractNum w:abstractNumId="35">
+  <w:abstractNum w:abstractNumId="35" w15:restartNumberingAfterBreak="0">
     <w:nsid w:val="7A501C3A"/>
     <w:multiLevelType w:val="hybridMultilevel"/>
     <w:tmpl w:val="2F1CCA4E"/>
@@ -11932,7 +11814,7 @@
       </w:rPr>
     </w:lvl>
   </w:abstractNum>
-  <w:abstractNum w:abstractNumId="36">
+  <w:abstractNum w:abstractNumId="36" w15:restartNumberingAfterBreak="0">
     <w:nsid w:val="7DBF56F9"/>
     <w:multiLevelType w:val="hybridMultilevel"/>
     <w:tmpl w:val="9A2E54EA"/>
@@ -12021,7 +11903,7 @@
       </w:pPr>
     </w:lvl>
   </w:abstractNum>
-  <w:abstractNum w:abstractNumId="37">
+  <w:abstractNum w:abstractNumId="37" w15:restartNumberingAfterBreak="0">
     <w:nsid w:val="7FD55402"/>
     <w:multiLevelType w:val="hybridMultilevel"/>
     <w:tmpl w:val="1030405A"/>
@@ -12228,7 +12110,7 @@
 </file>
 
 <file path=word/styles.xml><?xml version="1.0" encoding="utf-8"?>
-<w:styles xmlns:mc="http://schemas.openxmlformats.org/markup-compatibility/2006" xmlns:r="http://schemas.openxmlformats.org/officeDocument/2006/relationships" xmlns:w="http://schemas.openxmlformats.org/wordprocessingml/2006/main" xmlns:w14="http://schemas.microsoft.com/office/word/2010/wordml" xmlns:w15="http://schemas.microsoft.com/office/word/2012/wordml" mc:Ignorable="w14 w15">
+<w:styles xmlns:mc="http://schemas.openxmlformats.org/markup-compatibility/2006" xmlns:r="http://schemas.openxmlformats.org/officeDocument/2006/relationships" xmlns:w="http://schemas.openxmlformats.org/wordprocessingml/2006/main" xmlns:w14="http://schemas.microsoft.com/office/word/2010/wordml" xmlns:w15="http://schemas.microsoft.com/office/word/2012/wordml" xmlns:w16cex="http://schemas.microsoft.com/office/word/2018/wordml/cex" xmlns:w16cid="http://schemas.microsoft.com/office/word/2016/wordml/cid" xmlns:w16="http://schemas.microsoft.com/office/word/2018/wordml" xmlns:w16sdtdh="http://schemas.microsoft.com/office/word/2020/wordml/sdtdatahash" xmlns:w16se="http://schemas.microsoft.com/office/word/2015/wordml/symex" mc:Ignorable="w14 w15 w16se w16cid w16 w16cex w16sdtdh">
   <w:docDefaults>
     <w:rPrDefault>
       <w:rPr>
@@ -12244,7 +12126,7 @@
       </w:pPr>
     </w:pPrDefault>
   </w:docDefaults>
-  <w:latentStyles w:defLockedState="0" w:defUIPriority="99" w:defSemiHidden="0" w:defUnhideWhenUsed="0" w:defQFormat="0" w:count="371">
+  <w:latentStyles w:defLockedState="0" w:defUIPriority="99" w:defSemiHidden="0" w:defUnhideWhenUsed="0" w:defQFormat="0" w:count="376">
     <w:lsdException w:name="Normal" w:uiPriority="0" w:qFormat="1"/>
     <w:lsdException w:name="heading 1" w:uiPriority="9" w:qFormat="1"/>
     <w:lsdException w:name="heading 2" w:semiHidden="1" w:uiPriority="9" w:unhideWhenUsed="1" w:qFormat="1"/>
@@ -12616,6 +12498,11 @@
     <w:lsdException w:name="List Table 5 Dark Accent 6" w:uiPriority="50"/>
     <w:lsdException w:name="List Table 6 Colorful Accent 6" w:uiPriority="51"/>
     <w:lsdException w:name="List Table 7 Colorful Accent 6" w:uiPriority="52"/>
+    <w:lsdException w:name="Mention" w:semiHidden="1" w:unhideWhenUsed="1"/>
+    <w:lsdException w:name="Smart Hyperlink" w:semiHidden="1" w:unhideWhenUsed="1"/>
+    <w:lsdException w:name="Hashtag" w:semiHidden="1" w:unhideWhenUsed="1"/>
+    <w:lsdException w:name="Unresolved Mention" w:semiHidden="1" w:unhideWhenUsed="1"/>
+    <w:lsdException w:name="Smart Link" w:semiHidden="1" w:unhideWhenUsed="1"/>
   </w:latentStyles>
   <w:style w:type="paragraph" w:default="1" w:styleId="a">
     <w:name w:val="Normal"/>
@@ -13005,7 +12892,6 @@
       <w:lang w:eastAsia="ru-RU"/>
     </w:rPr>
     <w:tblPr>
-      <w:tblInd w:w="0" w:type="dxa"/>
       <w:tblBorders>
         <w:top w:val="single" w:sz="4" w:space="0" w:color="auto"/>
         <w:left w:val="single" w:sz="4" w:space="0" w:color="auto"/>
@@ -13014,12 +12900,6 @@
         <w:insideH w:val="single" w:sz="4" w:space="0" w:color="auto"/>
         <w:insideV w:val="single" w:sz="4" w:space="0" w:color="auto"/>
       </w:tblBorders>
-      <w:tblCellMar>
-        <w:top w:w="0" w:type="dxa"/>
-        <w:left w:w="108" w:type="dxa"/>
-        <w:bottom w:w="0" w:type="dxa"/>
-        <w:right w:w="108" w:type="dxa"/>
-      </w:tblCellMar>
     </w:tblPr>
   </w:style>
   <w:style w:type="paragraph" w:styleId="ac">
@@ -13576,6 +13456,50 @@
       <w:u w:val="single"/>
     </w:rPr>
   </w:style>
+  <w:style w:type="table" w:customStyle="1" w:styleId="tableui">
+    <w:name w:val="table_ui"/>
+    <w:basedOn w:val="a1"/>
+    <w:uiPriority w:val="99"/>
+    <w:rsid w:val="00643CF4"/>
+    <w:pPr>
+      <w:spacing w:after="0" w:line="240" w:lineRule="auto"/>
+    </w:pPr>
+    <w:rPr>
+      <w:rFonts w:ascii="Times New Roman" w:hAnsi="Times New Roman"/>
+      <w:sz w:val="24"/>
+    </w:rPr>
+    <w:tblPr>
+      <w:tblInd w:w="624" w:type="dxa"/>
+      <w:tblBorders>
+        <w:top w:val="single" w:sz="4" w:space="0" w:color="auto"/>
+        <w:left w:val="single" w:sz="4" w:space="0" w:color="auto"/>
+        <w:bottom w:val="single" w:sz="4" w:space="0" w:color="auto"/>
+        <w:right w:val="single" w:sz="4" w:space="0" w:color="auto"/>
+        <w:insideH w:val="single" w:sz="4" w:space="0" w:color="auto"/>
+        <w:insideV w:val="single" w:sz="4" w:space="0" w:color="auto"/>
+      </w:tblBorders>
+    </w:tblPr>
+  </w:style>
+  <w:style w:type="table" w:customStyle="1" w:styleId="tableuititle">
+    <w:name w:val="table_ui_title"/>
+    <w:basedOn w:val="tableui"/>
+    <w:uiPriority w:val="99"/>
+    <w:rsid w:val="00643CF4"/>
+    <w:tblPr/>
+    <w:tblStylePr w:type="firstRow">
+      <w:pPr>
+        <w:jc w:val="center"/>
+      </w:pPr>
+      <w:rPr>
+        <w:rFonts w:ascii="Times New Roman" w:hAnsi="Times New Roman"/>
+        <w:sz w:val="24"/>
+      </w:rPr>
+      <w:tblPr/>
+      <w:tcPr>
+        <w:shd w:val="clear" w:color="auto" w:fill="F2F2F2" w:themeFill="background1" w:themeFillShade="F2"/>
+      </w:tcPr>
+    </w:tblStylePr>
+  </w:style>
 </w:styles>
 </file>
 

</xml_diff>